<commit_message>
update requirement of screen resolution
</commit_message>
<xml_diff>
--- a/doc/Bus Line Analysis User Manual.docx
+++ b/doc/Bus Line Analysis User Manual.docx
@@ -42,15 +42,7 @@
     </w:p>
     <w:p>
       <w:r>
-        <w:t xml:space="preserve">Bus Analysis program is used to evaluate and optimize the performance of bus lines. The evaluation is based on equality and DEA. The optimization is based on linear programming by using </w:t>
-      </w:r>
-      <w:proofErr w:type="spellStart"/>
-      <w:r>
-        <w:t>glpk</w:t>
-      </w:r>
-      <w:proofErr w:type="spellEnd"/>
-      <w:r>
-        <w:t xml:space="preserve"> package.</w:t>
+        <w:t>Bus Analysis program is used to evaluate and optimize the performance of bus lines. The evaluation is based on equality and DEA. The optimization is based on linear programming by using glpk package.</w:t>
       </w:r>
     </w:p>
     <w:p>
@@ -115,6 +107,14 @@
       <w:r>
         <w:t>A windows PC</w:t>
       </w:r>
+      <w:r>
+        <w:t>, with a screen which horizontal resolution should be no less</w:t>
+      </w:r>
+      <w:bookmarkStart w:id="0" w:name="_GoBack"/>
+      <w:bookmarkEnd w:id="0"/>
+      <w:r>
+        <w:t xml:space="preserve"> than 1440.</w:t>
+      </w:r>
     </w:p>
     <w:p>
       <w:pPr>
@@ -142,24 +142,17 @@
           <w:numId w:val="2"/>
         </w:numPr>
       </w:pPr>
-      <w:proofErr w:type="spellStart"/>
-      <w:proofErr w:type="gramStart"/>
       <w:r>
         <w:rPr>
           <w:b/>
         </w:rPr>
         <w:t>glpk</w:t>
       </w:r>
-      <w:proofErr w:type="spellEnd"/>
-      <w:proofErr w:type="gramEnd"/>
       <w:r>
         <w:t xml:space="preserve"> package which contains glpsol.exe.</w:t>
       </w:r>
     </w:p>
-    <w:p>
-      <w:bookmarkStart w:id="0" w:name="_GoBack"/>
-      <w:bookmarkEnd w:id="0"/>
-    </w:p>
+    <w:p/>
     <w:p>
       <w:pPr>
         <w:pStyle w:val="Heading1"/>
@@ -276,24 +269,14 @@
       <w:r>
         <w:t xml:space="preserve">Figure </w:t>
       </w:r>
-      <w:r>
-        <w:fldChar w:fldCharType="begin"/>
-      </w:r>
-      <w:r>
-        <w:instrText xml:space="preserve"> SEQ Figure \* ARABIC </w:instrText>
-      </w:r>
-      <w:r>
-        <w:fldChar w:fldCharType="separate"/>
-      </w:r>
-      <w:r>
-        <w:rPr>
-          <w:noProof/>
-        </w:rPr>
-        <w:t>1</w:t>
-      </w:r>
-      <w:r>
-        <w:fldChar w:fldCharType="end"/>
-      </w:r>
+      <w:fldSimple w:instr=" SEQ Figure \* ARABIC ">
+        <w:r>
+          <w:rPr>
+            <w:noProof/>
+          </w:rPr>
+          <w:t>1</w:t>
+        </w:r>
+      </w:fldSimple>
       <w:r>
         <w:t>. Main window</w:t>
       </w:r>
@@ -350,11 +333,9 @@
       <w:r>
         <w:t xml:space="preserve">First, click the “1. Browser” button and choose the bus stop input shape file, e.g. </w:t>
       </w:r>
-      <w:proofErr w:type="spellStart"/>
       <w:r>
         <w:t>BusStops_UTA.shp</w:t>
       </w:r>
-      <w:proofErr w:type="spellEnd"/>
       <w:r>
         <w:t>.</w:t>
       </w:r>
@@ -447,24 +428,14 @@
       <w:r>
         <w:t xml:space="preserve">Figure </w:t>
       </w:r>
-      <w:r>
-        <w:fldChar w:fldCharType="begin"/>
-      </w:r>
-      <w:r>
-        <w:instrText xml:space="preserve"> SEQ Figure \* ARABIC </w:instrText>
-      </w:r>
-      <w:r>
-        <w:fldChar w:fldCharType="separate"/>
-      </w:r>
-      <w:r>
-        <w:rPr>
-          <w:noProof/>
-        </w:rPr>
-        <w:t>2</w:t>
-      </w:r>
-      <w:r>
-        <w:fldChar w:fldCharType="end"/>
-      </w:r>
+      <w:fldSimple w:instr=" SEQ Figure \* ARABIC ">
+        <w:r>
+          <w:rPr>
+            <w:noProof/>
+          </w:rPr>
+          <w:t>2</w:t>
+        </w:r>
+      </w:fldSimple>
       <w:r>
         <w:t>. Select stop id</w:t>
       </w:r>
@@ -501,19 +472,7 @@
       <w:bookmarkStart w:id="3" w:name="OLE_LINK3"/>
       <w:bookmarkStart w:id="4" w:name="OLE_LINK4"/>
       <w:r>
-        <w:t xml:space="preserve">First, click the </w:t>
-      </w:r>
-      <w:r>
-        <w:t>“3</w:t>
-      </w:r>
-      <w:r>
-        <w:t xml:space="preserve">. Browser” button and choose </w:t>
-      </w:r>
-      <w:r>
-        <w:t xml:space="preserve">the block </w:t>
-      </w:r>
-      <w:r>
-        <w:t xml:space="preserve">input shape file, e.g. </w:t>
+        <w:t xml:space="preserve">First, click the “3. Browser” button and choose the block input shape file, e.g. </w:t>
       </w:r>
       <w:r>
         <w:t>UT_blck_grp_2010.shp</w:t>
@@ -524,19 +483,7 @@
     </w:p>
     <w:p>
       <w:r>
-        <w:t>Then click the “</w:t>
-      </w:r>
-      <w:r>
-        <w:t>4</w:t>
-      </w:r>
-      <w:r>
-        <w:t xml:space="preserve">. Setting” button to choose the field in the shape file which can represent the </w:t>
-      </w:r>
-      <w:r>
-        <w:t>population</w:t>
-      </w:r>
-      <w:r>
-        <w:t xml:space="preserve"> id. </w:t>
+        <w:t xml:space="preserve">Then click the “4. Setting” button to choose the field in the shape file which can represent the population id. </w:t>
       </w:r>
     </w:p>
     <w:p>
@@ -625,24 +572,14 @@
       <w:r>
         <w:t xml:space="preserve">Figure </w:t>
       </w:r>
-      <w:r>
-        <w:fldChar w:fldCharType="begin"/>
-      </w:r>
-      <w:r>
-        <w:instrText xml:space="preserve"> SEQ Figure \* ARABIC </w:instrText>
-      </w:r>
-      <w:r>
-        <w:fldChar w:fldCharType="separate"/>
-      </w:r>
-      <w:r>
-        <w:rPr>
-          <w:noProof/>
-        </w:rPr>
-        <w:t>3</w:t>
-      </w:r>
-      <w:r>
-        <w:fldChar w:fldCharType="end"/>
-      </w:r>
+      <w:fldSimple w:instr=" SEQ Figure \* ARABIC ">
+        <w:r>
+          <w:rPr>
+            <w:noProof/>
+          </w:rPr>
+          <w:t>3</w:t>
+        </w:r>
+      </w:fldSimple>
       <w:r>
         <w:t>. Select population id</w:t>
       </w:r>
@@ -679,44 +616,18 @@
     <w:p>
       <w:bookmarkStart w:id="5" w:name="OLE_LINK5"/>
       <w:r>
-        <w:t>First, click the “</w:t>
-      </w:r>
-      <w:r>
-        <w:t>5</w:t>
-      </w:r>
-      <w:r>
-        <w:t xml:space="preserve">. Browser” button and choose the </w:t>
-      </w:r>
-      <w:r>
-        <w:t>bus routes</w:t>
-      </w:r>
-      <w:r>
-        <w:t xml:space="preserve"> input shape file, e.g. </w:t>
-      </w:r>
-      <w:proofErr w:type="spellStart"/>
+        <w:t xml:space="preserve">First, click the “5. Browser” button and choose the bus routes input shape file, e.g. </w:t>
+      </w:r>
       <w:r>
         <w:t>BusRoutes_UTA.shp</w:t>
       </w:r>
-      <w:proofErr w:type="spellEnd"/>
       <w:r>
         <w:t>.</w:t>
       </w:r>
     </w:p>
     <w:p>
       <w:r>
-        <w:t>Then click the “</w:t>
-      </w:r>
-      <w:r>
-        <w:t>6</w:t>
-      </w:r>
-      <w:r>
-        <w:t xml:space="preserve">. Setting” button to choose the field in the shape file which can represent the </w:t>
-      </w:r>
-      <w:r>
-        <w:t>bus line</w:t>
-      </w:r>
-      <w:r>
-        <w:t xml:space="preserve"> id. </w:t>
+        <w:t xml:space="preserve">Then click the “6. Setting” button to choose the field in the shape file which can represent the bus line id. </w:t>
       </w:r>
     </w:p>
     <w:p>
@@ -801,24 +712,14 @@
       <w:r>
         <w:t xml:space="preserve">Figure </w:t>
       </w:r>
-      <w:r>
-        <w:fldChar w:fldCharType="begin"/>
-      </w:r>
-      <w:r>
-        <w:instrText xml:space="preserve"> SEQ Figure \* ARABIC </w:instrText>
-      </w:r>
-      <w:r>
-        <w:fldChar w:fldCharType="separate"/>
-      </w:r>
-      <w:r>
-        <w:rPr>
-          <w:noProof/>
-        </w:rPr>
-        <w:t>4</w:t>
-      </w:r>
-      <w:r>
-        <w:fldChar w:fldCharType="end"/>
-      </w:r>
+      <w:fldSimple w:instr=" SEQ Figure \* ARABIC ">
+        <w:r>
+          <w:rPr>
+            <w:noProof/>
+          </w:rPr>
+          <w:t>4</w:t>
+        </w:r>
+      </w:fldSimple>
       <w:r>
         <w:t>. Select bus line id</w:t>
       </w:r>
@@ -853,31 +754,7 @@
     </w:p>
     <w:p>
       <w:r>
-        <w:t>Click buttons “7</w:t>
-      </w:r>
-      <w:proofErr w:type="gramStart"/>
-      <w:r>
-        <w:t xml:space="preserve">. </w:t>
-      </w:r>
-      <w:proofErr w:type="gramEnd"/>
-      <w:r>
-        <w:t>Browser”, “8</w:t>
-      </w:r>
-      <w:proofErr w:type="gramStart"/>
-      <w:r>
-        <w:t xml:space="preserve">. </w:t>
-      </w:r>
-      <w:proofErr w:type="gramEnd"/>
-      <w:r>
-        <w:t>Browser” and “9</w:t>
-      </w:r>
-      <w:proofErr w:type="gramStart"/>
-      <w:r>
-        <w:t xml:space="preserve">. </w:t>
-      </w:r>
-      <w:proofErr w:type="gramEnd"/>
-      <w:r>
-        <w:t>Browser” to choose GTFS routes.txt, stop times.txt and trips.txt.</w:t>
+        <w:t>Click buttons “7. Browser”, “8. Browser” and “9. Browser” to choose GTFS routes.txt, stop times.txt and trips.txt.</w:t>
       </w:r>
     </w:p>
     <w:p>
@@ -911,15 +788,7 @@
         <w:t xml:space="preserve"> files of calculating equality </w:t>
       </w:r>
       <w:r>
-        <w:t>(</w:t>
-      </w:r>
-      <w:proofErr w:type="spellStart"/>
-      <w:r>
-        <w:t>cal_equality.json</w:t>
-      </w:r>
-      <w:proofErr w:type="spellEnd"/>
-      <w:r>
-        <w:t xml:space="preserve"> and equality_csv.csv) </w:t>
+        <w:t xml:space="preserve">(cal_equality.json and equality_csv.csv) </w:t>
       </w:r>
       <w:r>
         <w:t>will be generated in the output folder.</w:t>
@@ -1051,13 +920,7 @@
     </w:p>
     <w:p>
       <w:r>
-        <w:t>First, click the “</w:t>
-      </w:r>
-      <w:r>
-        <w:t>11</w:t>
-      </w:r>
-      <w:r>
-        <w:t xml:space="preserve">. Browser” button and choose the bus routes input shape file, e.g. </w:t>
+        <w:t xml:space="preserve">First, click the “11. Browser” button and choose the bus routes input shape file, e.g. </w:t>
       </w:r>
       <w:r>
         <w:t>DEA_input_dataset.xlsx</w:t>
@@ -1068,19 +931,7 @@
     </w:p>
     <w:p>
       <w:r>
-        <w:t>Then click the “</w:t>
-      </w:r>
-      <w:r>
-        <w:t>12</w:t>
-      </w:r>
-      <w:r>
-        <w:t>. Setting” button to choose the field in the shape file which can represent the bus line id</w:t>
-      </w:r>
-      <w:r>
-        <w:t>, input fields and output fields</w:t>
-      </w:r>
-      <w:r>
-        <w:t xml:space="preserve">. </w:t>
+        <w:t xml:space="preserve">Then click the “12. Setting” button to choose the field in the shape file which can represent the bus line id, input fields and output fields. </w:t>
       </w:r>
     </w:p>
     <w:p>
@@ -1178,24 +1029,14 @@
       <w:r>
         <w:t xml:space="preserve">Figure </w:t>
       </w:r>
-      <w:r>
-        <w:fldChar w:fldCharType="begin"/>
-      </w:r>
-      <w:r>
-        <w:instrText xml:space="preserve"> SEQ Figure \* ARABIC </w:instrText>
-      </w:r>
-      <w:r>
-        <w:fldChar w:fldCharType="separate"/>
-      </w:r>
-      <w:r>
-        <w:rPr>
-          <w:noProof/>
-        </w:rPr>
-        <w:t>5</w:t>
-      </w:r>
-      <w:r>
-        <w:fldChar w:fldCharType="end"/>
-      </w:r>
+      <w:fldSimple w:instr=" SEQ Figure \* ARABIC ">
+        <w:r>
+          <w:rPr>
+            <w:noProof/>
+          </w:rPr>
+          <w:t>5</w:t>
+        </w:r>
+      </w:fldSimple>
       <w:r>
         <w:t>. Select bus line id</w:t>
       </w:r>
@@ -1284,24 +1125,14 @@
       <w:r>
         <w:t xml:space="preserve">Figure </w:t>
       </w:r>
-      <w:r>
-        <w:fldChar w:fldCharType="begin"/>
-      </w:r>
-      <w:r>
-        <w:instrText xml:space="preserve"> SEQ Figure \* ARABIC </w:instrText>
-      </w:r>
-      <w:r>
-        <w:fldChar w:fldCharType="separate"/>
-      </w:r>
-      <w:r>
-        <w:rPr>
-          <w:noProof/>
-        </w:rPr>
-        <w:t>6</w:t>
-      </w:r>
-      <w:r>
-        <w:fldChar w:fldCharType="end"/>
-      </w:r>
+      <w:fldSimple w:instr=" SEQ Figure \* ARABIC ">
+        <w:r>
+          <w:rPr>
+            <w:noProof/>
+          </w:rPr>
+          <w:t>6</w:t>
+        </w:r>
+      </w:fldSimple>
       <w:r>
         <w:t>. Select input fields</w:t>
       </w:r>
@@ -1315,13 +1146,7 @@
         </w:numPr>
       </w:pPr>
       <w:r>
-        <w:t xml:space="preserve">Select </w:t>
-      </w:r>
-      <w:r>
-        <w:t>output</w:t>
-      </w:r>
-      <w:r>
-        <w:t xml:space="preserve"> fields, the click “Set” below.</w:t>
+        <w:t>Select output fields, the click “Set” below.</w:t>
       </w:r>
     </w:p>
     <w:p/>
@@ -1401,24 +1226,14 @@
       <w:r>
         <w:t xml:space="preserve">Figure </w:t>
       </w:r>
-      <w:r>
-        <w:fldChar w:fldCharType="begin"/>
-      </w:r>
-      <w:r>
-        <w:instrText xml:space="preserve"> SEQ Figure \* ARABIC </w:instrText>
-      </w:r>
-      <w:r>
-        <w:fldChar w:fldCharType="separate"/>
-      </w:r>
-      <w:r>
-        <w:rPr>
-          <w:noProof/>
-        </w:rPr>
-        <w:t>7</w:t>
-      </w:r>
-      <w:r>
-        <w:fldChar w:fldCharType="end"/>
-      </w:r>
+      <w:fldSimple w:instr=" SEQ Figure \* ARABIC ">
+        <w:r>
+          <w:rPr>
+            <w:noProof/>
+          </w:rPr>
+          <w:t>7</w:t>
+        </w:r>
+      </w:fldSimple>
       <w:r>
         <w:t>. Select output fields</w:t>
       </w:r>
@@ -1458,15 +1273,7 @@
     </w:p>
     <w:p>
       <w:r>
-        <w:t>Click “Calculate Operational Efficiency” button to generate the results. The result files of DEA (</w:t>
-      </w:r>
-      <w:proofErr w:type="spellStart"/>
-      <w:r>
-        <w:t>cal_dea.json</w:t>
-      </w:r>
-      <w:proofErr w:type="spellEnd"/>
-      <w:r>
-        <w:t xml:space="preserve"> and cal_dea.csv) will be generated in output folder.</w:t>
+        <w:t>Click “Calculate Operational Efficiency” button to generate the results. The result files of DEA (cal_dea.json and cal_dea.csv) will be generated in output folder.</w:t>
       </w:r>
     </w:p>
     <w:p>
@@ -1561,15 +1368,7 @@
     </w:p>
     <w:p>
       <w:r>
-        <w:t>Click button “13. Browser” to choose the “</w:t>
-      </w:r>
-      <w:proofErr w:type="spellStart"/>
-      <w:r>
-        <w:t>cal_equality.json</w:t>
-      </w:r>
-      <w:proofErr w:type="spellEnd"/>
-      <w:r>
-        <w:t>”, which is the result of 3.2.6.</w:t>
+        <w:t>Click button “13. Browser” to choose the “cal_equality.json”, which is the result of 3.2.6.</w:t>
       </w:r>
     </w:p>
     <w:p>
@@ -1594,27 +1393,7 @@
     </w:p>
     <w:p>
       <w:r>
-        <w:t>Click button “1</w:t>
-      </w:r>
-      <w:r>
-        <w:t>4</w:t>
-      </w:r>
-      <w:r>
-        <w:t>. Browser” to choose the “</w:t>
-      </w:r>
-      <w:proofErr w:type="spellStart"/>
-      <w:r>
-        <w:t>cal_dea</w:t>
-      </w:r>
-      <w:r>
-        <w:t>.json</w:t>
-      </w:r>
-      <w:proofErr w:type="spellEnd"/>
-      <w:r>
-        <w:t>”</w:t>
-      </w:r>
-      <w:r>
-        <w:t>, which is the result of 3.3.3.</w:t>
+        <w:t>Click button “14. Browser” to choose the “cal_dea.json”, which is the result of 3.3.3.</w:t>
       </w:r>
     </w:p>
     <w:p>
@@ -1639,33 +1418,13 @@
     </w:p>
     <w:p>
       <w:r>
-        <w:t xml:space="preserve">Click button “15. Browser” to choose the “glpsol.exe”, which is in </w:t>
-      </w:r>
-      <w:proofErr w:type="spellStart"/>
-      <w:r>
-        <w:t>glpk</w:t>
-      </w:r>
-      <w:proofErr w:type="spellEnd"/>
-      <w:r>
-        <w:t xml:space="preserve"> package, e.g. “</w:t>
+        <w:t>Click button “15. Browser” to choose the “glpsol.exe”, which is in glpk package, e.g. “</w:t>
       </w:r>
       <w:r>
         <w:t>winglpk-4.61\glpk-4.61\w64</w:t>
       </w:r>
       <w:r>
-        <w:t xml:space="preserve">\glpsol.exe”. If your system is 32-bit, please choose </w:t>
-      </w:r>
-      <w:r>
-        <w:t>“</w:t>
-      </w:r>
-      <w:r>
-        <w:t>winglpk-4.61\glpk-4.61\w32</w:t>
-      </w:r>
-      <w:r>
-        <w:t>\glpsol.exe”</w:t>
-      </w:r>
-      <w:r>
-        <w:t>.</w:t>
+        <w:t>\glpsol.exe”. If your system is 32-bit, please choose “winglpk-4.61\glpk-4.61\w32\glpsol.exe”.</w:t>
       </w:r>
     </w:p>
     <w:p>
@@ -1785,24 +1544,14 @@
       <w:r>
         <w:t xml:space="preserve">Figure </w:t>
       </w:r>
-      <w:r>
-        <w:fldChar w:fldCharType="begin"/>
-      </w:r>
-      <w:r>
-        <w:instrText xml:space="preserve"> SEQ Figure \* ARABIC </w:instrText>
-      </w:r>
-      <w:r>
-        <w:fldChar w:fldCharType="separate"/>
-      </w:r>
-      <w:r>
-        <w:rPr>
-          <w:noProof/>
-        </w:rPr>
-        <w:t>8</w:t>
-      </w:r>
-      <w:r>
-        <w:fldChar w:fldCharType="end"/>
-      </w:r>
+      <w:fldSimple w:instr=" SEQ Figure \* ARABIC ">
+        <w:r>
+          <w:rPr>
+            <w:noProof/>
+          </w:rPr>
+          <w:t>8</w:t>
+        </w:r>
+      </w:fldSimple>
       <w:r>
         <w:t>. Optimizing</w:t>
       </w:r>
@@ -1897,24 +1646,14 @@
       <w:r>
         <w:t xml:space="preserve">Figure </w:t>
       </w:r>
-      <w:r>
-        <w:fldChar w:fldCharType="begin"/>
-      </w:r>
-      <w:r>
-        <w:instrText xml:space="preserve"> SEQ Figure \* ARABIC </w:instrText>
-      </w:r>
-      <w:r>
-        <w:fldChar w:fldCharType="separate"/>
-      </w:r>
-      <w:r>
-        <w:rPr>
-          <w:noProof/>
-        </w:rPr>
-        <w:t>9</w:t>
-      </w:r>
-      <w:r>
-        <w:fldChar w:fldCharType="end"/>
-      </w:r>
+      <w:fldSimple w:instr=" SEQ Figure \* ARABIC ">
+        <w:r>
+          <w:rPr>
+            <w:noProof/>
+          </w:rPr>
+          <w:t>9</w:t>
+        </w:r>
+      </w:fldSimple>
       <w:r>
         <w:t>. Optimization finished</w:t>
       </w:r>
@@ -2000,24 +1739,14 @@
       <w:r>
         <w:t xml:space="preserve">Figure </w:t>
       </w:r>
-      <w:r>
-        <w:fldChar w:fldCharType="begin"/>
-      </w:r>
-      <w:r>
-        <w:instrText xml:space="preserve"> SEQ Figure \* ARABIC </w:instrText>
-      </w:r>
-      <w:r>
-        <w:fldChar w:fldCharType="separate"/>
-      </w:r>
-      <w:r>
-        <w:rPr>
-          <w:noProof/>
-        </w:rPr>
-        <w:t>10</w:t>
-      </w:r>
-      <w:r>
-        <w:fldChar w:fldCharType="end"/>
-      </w:r>
+      <w:fldSimple w:instr=" SEQ Figure \* ARABIC ">
+        <w:r>
+          <w:rPr>
+            <w:noProof/>
+          </w:rPr>
+          <w:t>10</w:t>
+        </w:r>
+      </w:fldSimple>
       <w:r>
         <w:t>. Results of remaining bus lines</w:t>
       </w:r>

</xml_diff>